<commit_message>
Ajuste Nombre DAMOP / Descentralizado
Ajuste Nombre DAMOP / Descentralizado
</commit_message>
<xml_diff>
--- a/PDRMYE/GUÍAS RÁPIDAS/DAMOP/INTRODUCCIÓN A LA PLATAFORMA.docx
+++ b/PDRMYE/GUÍAS RÁPIDAS/DAMOP/INTRODUCCIÓN A LA PLATAFORMA.docx
@@ -18,6 +18,7 @@
         </w:rPr>
         <w:t xml:space="preserve"> </w:t>
       </w:r>
+      <w:bookmarkStart w:id="0" w:name="_GoBack"/>
       <w:r>
         <w:rPr>
           <w:rFonts w:ascii="Arial" w:hAnsi="Arial" w:cs="Arial"/>
@@ -110,6 +111,7 @@
           </mc:Fallback>
         </mc:AlternateContent>
       </w:r>
+      <w:bookmarkEnd w:id="0"/>
       <w:r>
         <w:rPr>
           <w:rFonts w:ascii="Arial" w:hAnsi="Arial" w:cs="Arial"/>
@@ -352,27 +354,7 @@
                                 <w:szCs w:val="36"/>
                                 <w:lang w:val="es-MX"/>
                               </w:rPr>
-                              <w:t>DIRECCIÓN DE ATENCIÓ</w:t>
-                            </w:r>
-                            <w:r>
-                              <w:rPr>
-                                <w:rFonts w:ascii="Arial" w:hAnsi="Arial" w:cs="Arial"/>
-                                <w:b/>
-                                <w:sz w:val="36"/>
-                                <w:szCs w:val="36"/>
-                                <w:lang w:val="es-MX"/>
-                              </w:rPr>
-                              <w:t>N A MUNICIPIOS Y ORGANISMOS</w:t>
-                            </w:r>
-                            <w:r>
-                              <w:rPr>
-                                <w:rFonts w:ascii="Arial" w:hAnsi="Arial" w:cs="Arial"/>
-                                <w:b/>
-                                <w:sz w:val="36"/>
-                                <w:szCs w:val="36"/>
-                                <w:lang w:val="es-MX"/>
-                              </w:rPr>
-                              <w:t xml:space="preserve"> DESCENTALIZADOS</w:t>
+                              <w:t>DIRECCIÓN DE ATENCIÓN A MUNICIPIOS Y ORGANISMOS DESCENTALIZADOS</w:t>
                             </w:r>
                             <w:r>
                               <w:rPr>
@@ -464,27 +446,7 @@
                           <w:szCs w:val="36"/>
                           <w:lang w:val="es-MX"/>
                         </w:rPr>
-                        <w:t>DIRECCIÓN DE ATENCIÓ</w:t>
-                      </w:r>
-                      <w:r>
-                        <w:rPr>
-                          <w:rFonts w:ascii="Arial" w:hAnsi="Arial" w:cs="Arial"/>
-                          <w:b/>
-                          <w:sz w:val="36"/>
-                          <w:szCs w:val="36"/>
-                          <w:lang w:val="es-MX"/>
-                        </w:rPr>
-                        <w:t>N A MUNICIPIOS Y ORGANISMOS</w:t>
-                      </w:r>
-                      <w:r>
-                        <w:rPr>
-                          <w:rFonts w:ascii="Arial" w:hAnsi="Arial" w:cs="Arial"/>
-                          <w:b/>
-                          <w:sz w:val="36"/>
-                          <w:szCs w:val="36"/>
-                          <w:lang w:val="es-MX"/>
-                        </w:rPr>
-                        <w:t xml:space="preserve"> DESCENTALIZADOS</w:t>
+                        <w:t>DIRECCIÓN DE ATENCIÓN A MUNICIPIOS Y ORGANISMOS DESCENTALIZADOS</w:t>
                       </w:r>
                       <w:r>
                         <w:rPr>
@@ -889,7 +851,7 @@
               </wp:anchor>
             </w:drawing>
           </mc:Choice>
-          <mc:Fallback xmlns:cx1="http://schemas.microsoft.com/office/drawing/2015/9/8/chartex">
+          <mc:Fallback>
             <w:pict>
               <v:rect w14:anchorId="63962291" id="Rectángulo 23" o:spid="_x0000_s1027" style="position:absolute;left:0;text-align:left;margin-left:0;margin-top:2.05pt;width:533.9pt;height:21.05pt;z-index:251801600;visibility:visible;mso-wrap-style:square;mso-width-percent:0;mso-height-percent:0;mso-wrap-distance-left:9pt;mso-wrap-distance-top:0;mso-wrap-distance-right:9pt;mso-wrap-distance-bottom:0;mso-position-horizontal:center;mso-position-horizontal-relative:margin;mso-position-vertical:absolute;mso-position-vertical-relative:text;mso-width-percent:0;mso-height-percent:0;mso-width-relative:margin;mso-height-relative:margin;v-text-anchor:middle" o:gfxdata="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" fillcolor="#aaa [3030]" stroked="f">
                 <v:fill color2="#a3a3a3 [3174]" rotate="t" colors="0 #afafaf;.5 #a5a5a5;1 #929292" focus="100%" type="gradient">
@@ -2041,7 +2003,7 @@
               </wp:anchor>
             </w:drawing>
           </mc:Choice>
-          <mc:Fallback xmlns:cx1="http://schemas.microsoft.com/office/drawing/2015/9/8/chartex">
+          <mc:Fallback>
             <w:pict>
               <v:rect w14:anchorId="19E49FED" id="Rectángulo 15" o:spid="_x0000_s1028" style="position:absolute;margin-left:-38.85pt;margin-top:18.8pt;width:533.9pt;height:21.05pt;z-index:251782144;visibility:visible;mso-wrap-style:square;mso-width-percent:0;mso-height-percent:0;mso-wrap-distance-left:9pt;mso-wrap-distance-top:0;mso-wrap-distance-right:9pt;mso-wrap-distance-bottom:0;mso-position-horizontal:absolute;mso-position-horizontal-relative:margin;mso-position-vertical:absolute;mso-position-vertical-relative:text;mso-width-percent:0;mso-height-percent:0;mso-width-relative:margin;mso-height-relative:margin;v-text-anchor:middle" o:gfxdata="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" fillcolor="#aaa [3030]" stroked="f">
                 <v:fill color2="#a3a3a3 [3174]" rotate="t" colors="0 #afafaf;.5 #a5a5a5;1 #929292" focus="100%" type="gradient">
@@ -2238,7 +2200,7 @@
               </wp:anchor>
             </w:drawing>
           </mc:Choice>
-          <mc:Fallback xmlns:cx1="http://schemas.microsoft.com/office/drawing/2015/9/8/chartex">
+          <mc:Fallback>
             <w:pict>
               <v:rect w14:anchorId="65862A9D" id="Rectángulo 17" o:spid="_x0000_s1029" style="position:absolute;margin-left:63.65pt;margin-top:21.25pt;width:346.4pt;height:89.3pt;z-index:251784192;visibility:visible;mso-wrap-style:square;mso-height-percent:0;mso-wrap-distance-left:9pt;mso-wrap-distance-top:0;mso-wrap-distance-right:9pt;mso-wrap-distance-bottom:0;mso-position-horizontal:absolute;mso-position-horizontal-relative:text;mso-position-vertical:absolute;mso-position-vertical-relative:text;mso-height-percent:0;mso-height-relative:margin;v-text-anchor:middle" o:gfxdata="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" fillcolor="white [3201]" strokecolor="#a5a5a5 [3206]" strokeweight="1pt">
                 <v:textbox>
@@ -2406,7 +2368,7 @@
               </wp:anchor>
             </w:drawing>
           </mc:Choice>
-          <mc:Fallback xmlns:cx1="http://schemas.microsoft.com/office/drawing/2015/9/8/chartex">
+          <mc:Fallback>
             <w:pict>
               <v:rect w14:anchorId="77267B3C" id="Rectángulo 16" o:spid="_x0000_s1030" style="position:absolute;margin-left:63.7pt;margin-top:.4pt;width:347.05pt;height:20.4pt;z-index:251783168;visibility:visible;mso-wrap-style:square;mso-width-percent:0;mso-height-percent:0;mso-wrap-distance-left:9pt;mso-wrap-distance-top:0;mso-wrap-distance-right:9pt;mso-wrap-distance-bottom:0;mso-position-horizontal:absolute;mso-position-horizontal-relative:text;mso-position-vertical:absolute;mso-position-vertical-relative:text;mso-width-percent:0;mso-height-percent:0;mso-width-relative:margin;mso-height-relative:margin;v-text-anchor:middle" o:gfxdata="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" fillcolor="#c3c3c3 [2166]" strokecolor="#a5a5a5 [3206]" strokeweight=".5pt">
                 <v:fill color2="#b6b6b6 [2614]" rotate="t" colors="0 #d2d2d2;.5 #c8c8c8;1 silver" focus="100%" type="gradient">
@@ -2507,16 +2469,16 @@
           <w:b w:val="0"/>
         </w:rPr>
       </w:pPr>
-      <w:bookmarkStart w:id="0" w:name="_Toc123297018"/>
-      <w:bookmarkStart w:id="1" w:name="_Toc126855259"/>
+      <w:bookmarkStart w:id="1" w:name="_Toc123297018"/>
+      <w:bookmarkStart w:id="2" w:name="_Toc126855259"/>
       <w:r>
         <w:rPr>
           <w:rFonts w:cs="Arial"/>
         </w:rPr>
         <w:t>Objetivo</w:t>
       </w:r>
-      <w:bookmarkEnd w:id="0"/>
       <w:bookmarkEnd w:id="1"/>
+      <w:bookmarkEnd w:id="2"/>
     </w:p>
     <w:p>
       <w:pPr>
@@ -2543,7 +2505,14 @@
           <w:rFonts w:ascii="Arial" w:hAnsi="Arial" w:cs="Arial"/>
           <w:sz w:val="24"/>
         </w:rPr>
-        <w:t>Dirección de Atención a Municipios y Organismos Paraestatales</w:t>
+        <w:t>Dirección de Atención a Munic</w:t>
+      </w:r>
+      <w:r>
+        <w:rPr>
+          <w:rFonts w:ascii="Arial" w:hAnsi="Arial" w:cs="Arial"/>
+          <w:sz w:val="24"/>
+        </w:rPr>
+        <w:t>ipios y Organismos Descentralizados</w:t>
       </w:r>
       <w:r>
         <w:rPr>
@@ -2604,16 +2573,16 @@
           <w:b w:val="0"/>
         </w:rPr>
       </w:pPr>
-      <w:bookmarkStart w:id="2" w:name="_Toc123297019"/>
-      <w:bookmarkStart w:id="3" w:name="_Toc126855260"/>
+      <w:bookmarkStart w:id="3" w:name="_Toc123297019"/>
+      <w:bookmarkStart w:id="4" w:name="_Toc126855260"/>
       <w:r>
         <w:rPr>
           <w:rFonts w:cs="Arial"/>
         </w:rPr>
         <w:t>Alcance</w:t>
       </w:r>
-      <w:bookmarkEnd w:id="2"/>
       <w:bookmarkEnd w:id="3"/>
+      <w:bookmarkEnd w:id="4"/>
       <w:r>
         <w:rPr>
           <w:rFonts w:cs="Arial"/>
@@ -2740,16 +2709,16 @@
           <w:rFonts w:cs="Arial"/>
         </w:rPr>
       </w:pPr>
-      <w:bookmarkStart w:id="4" w:name="_Toc123297020"/>
-      <w:bookmarkStart w:id="5" w:name="_Toc126855261"/>
+      <w:bookmarkStart w:id="5" w:name="_Toc123297020"/>
+      <w:bookmarkStart w:id="6" w:name="_Toc126855261"/>
       <w:r>
         <w:rPr>
           <w:rFonts w:cs="Arial"/>
         </w:rPr>
         <w:t>Usuario</w:t>
       </w:r>
-      <w:bookmarkEnd w:id="4"/>
       <w:bookmarkEnd w:id="5"/>
+      <w:bookmarkEnd w:id="6"/>
     </w:p>
     <w:p>
       <w:pPr>
@@ -2790,7 +2759,14 @@
           <w:rFonts w:ascii="Arial" w:hAnsi="Arial" w:cs="Arial"/>
           <w:sz w:val="24"/>
         </w:rPr>
-        <w:t>Dirección de Atención a Municipios y Organismos Paraestatales</w:t>
+        <w:t>Dirección de Atención a Munic</w:t>
+      </w:r>
+      <w:r>
+        <w:rPr>
+          <w:rFonts w:ascii="Arial" w:hAnsi="Arial" w:cs="Arial"/>
+          <w:sz w:val="24"/>
+        </w:rPr>
+        <w:t>ipios y Organismos Descentralizados</w:t>
       </w:r>
       <w:r>
         <w:rPr>
@@ -2970,7 +2946,7 @@
               </wp:anchor>
             </w:drawing>
           </mc:Choice>
-          <mc:Fallback xmlns:cx1="http://schemas.microsoft.com/office/drawing/2015/9/8/chartex">
+          <mc:Fallback>
             <w:pict>
               <v:rect w14:anchorId="71066FE7" id="Rectángulo 125" o:spid="_x0000_s1031" style="position:absolute;margin-left:-36.35pt;margin-top:3pt;width:533.9pt;height:21.05pt;z-index:251819008;visibility:visible;mso-wrap-style:square;mso-width-percent:0;mso-height-percent:0;mso-wrap-distance-left:9pt;mso-wrap-distance-top:0;mso-wrap-distance-right:9pt;mso-wrap-distance-bottom:0;mso-position-horizontal:absolute;mso-position-horizontal-relative:margin;mso-position-vertical:absolute;mso-position-vertical-relative:text;mso-width-percent:0;mso-height-percent:0;mso-width-relative:margin;mso-height-relative:margin;v-text-anchor:middle" o:gfxdata="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" fillcolor="#aaa [3030]" stroked="f">
                 <v:fill color2="#a3a3a3 [3174]" rotate="t" colors="0 #afafaf;.5 #a5a5a5;1 #929292" focus="100%" type="gradient">
@@ -3056,10 +3032,10 @@
           <w:szCs w:val="44"/>
         </w:rPr>
       </w:pPr>
-      <w:bookmarkStart w:id="6" w:name="_Toc123297021"/>
-      <w:bookmarkStart w:id="7" w:name="_Toc124335006"/>
-      <w:bookmarkStart w:id="8" w:name="_Toc124345687"/>
-      <w:bookmarkStart w:id="9" w:name="_Toc126855262"/>
+      <w:bookmarkStart w:id="7" w:name="_Toc123297021"/>
+      <w:bookmarkStart w:id="8" w:name="_Toc124335006"/>
+      <w:bookmarkStart w:id="9" w:name="_Toc124345687"/>
+      <w:bookmarkStart w:id="10" w:name="_Toc126855262"/>
       <w:r>
         <w:rPr>
           <w:rFonts w:cs="Arial"/>
@@ -3068,10 +3044,10 @@
         </w:rPr>
         <w:t>ASPECTOS GENERALES DE LA PLATAFORMA</w:t>
       </w:r>
-      <w:bookmarkEnd w:id="6"/>
       <w:bookmarkEnd w:id="7"/>
       <w:bookmarkEnd w:id="8"/>
       <w:bookmarkEnd w:id="9"/>
+      <w:bookmarkEnd w:id="10"/>
     </w:p>
     <w:p>
       <w:pPr>
@@ -3252,18 +3228,18 @@
           <w:rFonts w:cs="Arial"/>
         </w:rPr>
       </w:pPr>
-      <w:bookmarkStart w:id="10" w:name="_Toc124335007"/>
-      <w:bookmarkStart w:id="11" w:name="_Toc124345688"/>
-      <w:bookmarkStart w:id="12" w:name="_Toc126855263"/>
+      <w:bookmarkStart w:id="11" w:name="_Toc124335007"/>
+      <w:bookmarkStart w:id="12" w:name="_Toc124345688"/>
+      <w:bookmarkStart w:id="13" w:name="_Toc126855263"/>
       <w:r>
         <w:rPr>
           <w:rFonts w:cs="Arial"/>
         </w:rPr>
         <w:t>Acceso a Plataforma</w:t>
       </w:r>
-      <w:bookmarkEnd w:id="10"/>
       <w:bookmarkEnd w:id="11"/>
       <w:bookmarkEnd w:id="12"/>
+      <w:bookmarkEnd w:id="13"/>
     </w:p>
     <w:p>
       <w:pPr>
@@ -3340,18 +3316,18 @@
           <w:szCs w:val="28"/>
         </w:rPr>
       </w:pPr>
-      <w:bookmarkStart w:id="13" w:name="_Toc124335008"/>
-      <w:bookmarkStart w:id="14" w:name="_Toc124345689"/>
-      <w:bookmarkStart w:id="15" w:name="_Toc126855264"/>
+      <w:bookmarkStart w:id="14" w:name="_Toc124335008"/>
+      <w:bookmarkStart w:id="15" w:name="_Toc124345689"/>
+      <w:bookmarkStart w:id="16" w:name="_Toc126855264"/>
       <w:r>
         <w:rPr>
           <w:rFonts w:cs="Arial"/>
         </w:rPr>
         <w:t>Inicio</w:t>
       </w:r>
-      <w:bookmarkEnd w:id="13"/>
       <w:bookmarkEnd w:id="14"/>
       <w:bookmarkEnd w:id="15"/>
+      <w:bookmarkEnd w:id="16"/>
     </w:p>
     <w:p>
       <w:pPr>
@@ -3501,8 +3477,6 @@
           <w:rFonts w:ascii="Arial" w:hAnsi="Arial" w:cs="Arial"/>
         </w:rPr>
       </w:pPr>
-      <w:bookmarkStart w:id="16" w:name="_GoBack"/>
-      <w:bookmarkEnd w:id="16"/>
     </w:p>
     <w:p>
       <w:pPr>
@@ -3848,7 +3822,7 @@
               </wp:anchor>
             </w:drawing>
           </mc:Choice>
-          <mc:Fallback xmlns:cx1="http://schemas.microsoft.com/office/drawing/2015/9/8/chartex">
+          <mc:Fallback>
             <w:pict>
               <v:oval w14:anchorId="7EE04F41" id="Elipse 51" o:spid="_x0000_s1032" style="position:absolute;margin-left:245.35pt;margin-top:7.45pt;width:28.85pt;height:27.5pt;z-index:251928576;visibility:visible;mso-wrap-style:square;mso-width-percent:0;mso-height-percent:0;mso-wrap-distance-left:9pt;mso-wrap-distance-top:0;mso-wrap-distance-right:9pt;mso-wrap-distance-bottom:0;mso-position-horizontal:absolute;mso-position-horizontal-relative:text;mso-position-vertical:absolute;mso-position-vertical-relative:text;mso-width-percent:0;mso-height-percent:0;mso-width-relative:margin;mso-height-relative:margin;v-text-anchor:middle" o:gfxdata="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" fillcolor="#70ad47 [3209]" strokecolor="#375623 [1609]" strokeweight="1pt">
                 <v:stroke joinstyle="miter"/>
@@ -3985,7 +3959,7 @@
               </wp:anchor>
             </w:drawing>
           </mc:Choice>
-          <mc:Fallback xmlns:cx1="http://schemas.microsoft.com/office/drawing/2015/9/8/chartex">
+          <mc:Fallback>
             <w:pict>
               <v:oval w14:anchorId="78FF9580" id="Elipse 52" o:spid="_x0000_s1033" style="position:absolute;margin-left:242.5pt;margin-top:17.2pt;width:28.85pt;height:27.5pt;z-index:251927552;visibility:visible;mso-wrap-style:square;mso-width-percent:0;mso-height-percent:0;mso-wrap-distance-left:9pt;mso-wrap-distance-top:0;mso-wrap-distance-right:9pt;mso-wrap-distance-bottom:0;mso-position-horizontal:absolute;mso-position-horizontal-relative:text;mso-position-vertical:absolute;mso-position-vertical-relative:text;mso-width-percent:0;mso-height-percent:0;mso-width-relative:margin;mso-height-relative:margin;v-text-anchor:middle" o:gfxdata="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" fillcolor="#70ad47 [3209]" strokecolor="#375623 [1609]" strokeweight="1pt">
                 <v:stroke joinstyle="miter"/>
@@ -4122,7 +4096,7 @@
               </wp:anchor>
             </w:drawing>
           </mc:Choice>
-          <mc:Fallback xmlns:cx1="http://schemas.microsoft.com/office/drawing/2015/9/8/chartex">
+          <mc:Fallback>
             <w:pict>
               <v:oval w14:anchorId="15D8A67D" id="Elipse 54" o:spid="_x0000_s1034" style="position:absolute;margin-left:348.5pt;margin-top:11.65pt;width:28.85pt;height:27.5pt;z-index:251926528;visibility:visible;mso-wrap-style:square;mso-width-percent:0;mso-height-percent:0;mso-wrap-distance-left:9pt;mso-wrap-distance-top:0;mso-wrap-distance-right:9pt;mso-wrap-distance-bottom:0;mso-position-horizontal:absolute;mso-position-horizontal-relative:text;mso-position-vertical:absolute;mso-position-vertical-relative:text;mso-width-percent:0;mso-height-percent:0;mso-width-relative:margin;mso-height-relative:margin;v-text-anchor:middle" o:gfxdata="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" fillcolor="#70ad47 [3209]" strokecolor="#375623 [1609]" strokeweight="1pt">
                 <v:stroke joinstyle="miter"/>
@@ -15304,7 +15278,6 @@
         <w:docPartUnique/>
       </w:docPartObj>
     </w:sdtPr>
-    <w:sdtEndPr/>
     <w:sdtContent>
       <w:sdt>
         <w:sdtPr>
@@ -15318,7 +15291,6 @@
             <w:docPartUnique/>
           </w:docPartObj>
         </w:sdtPr>
-        <w:sdtEndPr/>
         <w:sdtContent>
           <w:p>
             <w:pPr>
@@ -15554,7 +15526,7 @@
                 <w:noProof/>
                 <w:color w:val="FFFFFF" w:themeColor="background1"/>
               </w:rPr>
-              <w:t>15</w:t>
+              <w:t>2</w:t>
             </w:r>
             <w:r>
               <w:rPr>
@@ -17646,7 +17618,7 @@
 </file>
 
 <file path=customXml/itemProps1.xml><?xml version="1.0" encoding="utf-8"?>
-<ds:datastoreItem xmlns:ds="http://schemas.openxmlformats.org/officeDocument/2006/customXml" ds:itemID="{579D0BF9-7BA5-499B-B02B-21ADFA8F001A}">
+<ds:datastoreItem xmlns:ds="http://schemas.openxmlformats.org/officeDocument/2006/customXml" ds:itemID="{45D227AC-A8C9-4C25-8444-F1B05B7C3BE8}">
   <ds:schemaRefs>
     <ds:schemaRef ds:uri="http://schemas.openxmlformats.org/officeDocument/2006/bibliography"/>
   </ds:schemaRefs>

</xml_diff>